<commit_message>
Added some documentation in jupyter notebook
</commit_message>
<xml_diff>
--- a/capstone_project/milestone/milestone_report.docx
+++ b/capstone_project/milestone/milestone_report.docx
@@ -10,6 +10,7 @@
           <w:docPartUnique/>
         </w:docPartObj>
       </w:sdtPr>
+      <w:sdtEndPr/>
       <w:sdtContent>
         <w:p>
           <w:r>
@@ -358,6 +359,7 @@
                                   <w:dataBinding w:prefixMappings="xmlns:ns0='http://purl.org/dc/elements/1.1/' xmlns:ns1='http://schemas.openxmlformats.org/package/2006/metadata/core-properties' " w:xpath="/ns1:coreProperties[1]/ns0:creator[1]" w:storeItemID="{6C3C8BC8-F283-45AE-878A-BAB7291924A1}"/>
                                   <w:text/>
                                 </w:sdtPr>
+                                <w:sdtEndPr/>
                                 <w:sdtContent>
                                   <w:p>
                                     <w:pPr>
@@ -403,6 +405,7 @@
                                     <w:dataBinding w:prefixMappings="xmlns:ns0='http://schemas.microsoft.com/office/2006/coverPageProps' " w:xpath="/ns0:CoverPageProperties[1]/ns0:CompanyEmail[1]" w:storeItemID="{55AF091B-3C7A-41E3-B477-F2FDAA23CFDA}"/>
                                     <w:text/>
                                   </w:sdtPr>
+                                  <w:sdtEndPr/>
                                   <w:sdtContent>
                                     <w:r>
                                       <w:rPr>
@@ -618,6 +621,7 @@
                                   <w:dataBinding w:prefixMappings="xmlns:ns0='http://schemas.microsoft.com/office/2006/coverPageProps' " w:xpath="/ns0:CoverPageProperties[1]/ns0:Abstract[1]" w:storeItemID="{55AF091B-3C7A-41E3-B477-F2FDAA23CFDA}"/>
                                   <w:text w:multiLine="1"/>
                                 </w:sdtPr>
+                                <w:sdtEndPr/>
                                 <w:sdtContent>
                                   <w:p>
                                     <w:pPr>
@@ -845,6 +849,7 @@
                                   <w:dataBinding w:prefixMappings="xmlns:ns0='http://purl.org/dc/elements/1.1/' xmlns:ns1='http://schemas.openxmlformats.org/package/2006/metadata/core-properties' " w:xpath="/ns1:coreProperties[1]/ns0:subject[1]" w:storeItemID="{6C3C8BC8-F283-45AE-878A-BAB7291924A1}"/>
                                   <w:text/>
                                 </w:sdtPr>
+                                <w:sdtEndPr/>
                                 <w:sdtContent>
                                   <w:p>
                                     <w:pPr>
@@ -995,6 +1000,13 @@
     </w:sdt>
     <w:sdt>
       <w:sdtPr>
+        <w:rPr>
+          <w:rFonts w:asciiTheme="minorHAnsi" w:eastAsiaTheme="minorHAnsi" w:hAnsiTheme="minorHAnsi" w:cstheme="minorBidi"/>
+          <w:color w:val="auto"/>
+          <w:sz w:val="22"/>
+          <w:szCs w:val="22"/>
+          <w:lang w:val="en-AU"/>
+        </w:rPr>
         <w:id w:val="-951789102"/>
         <w:docPartObj>
           <w:docPartGallery w:val="Table of Contents"/>
@@ -1003,14 +1015,9 @@
       </w:sdtPr>
       <w:sdtEndPr>
         <w:rPr>
-          <w:rFonts w:asciiTheme="minorHAnsi" w:eastAsiaTheme="minorHAnsi" w:hAnsiTheme="minorHAnsi" w:cstheme="minorBidi"/>
           <w:b/>
           <w:bCs/>
           <w:noProof/>
-          <w:color w:val="auto"/>
-          <w:sz w:val="22"/>
-          <w:szCs w:val="22"/>
-          <w:lang w:val="en-AU"/>
         </w:rPr>
       </w:sdtEndPr>
       <w:sdtContent>
@@ -1019,12 +1026,7 @@
             <w:pStyle w:val="TOCHeading"/>
           </w:pPr>
           <w:r>
-            <w:t>Content</w:t>
-          </w:r>
-          <w:bookmarkStart w:id="0" w:name="_GoBack"/>
-          <w:bookmarkEnd w:id="0"/>
-          <w:r>
-            <w:t>s</w:t>
+            <w:t>Contents</w:t>
           </w:r>
         </w:p>
         <w:p>
@@ -2401,38 +2403,38 @@
       <w:pPr>
         <w:pStyle w:val="Heading1"/>
       </w:pPr>
-      <w:bookmarkStart w:id="1" w:name="_Toc472974256"/>
+      <w:bookmarkStart w:id="0" w:name="_Toc472974256"/>
       <w:r>
         <w:lastRenderedPageBreak/>
         <w:t>Introduction:</w:t>
       </w:r>
+      <w:bookmarkEnd w:id="0"/>
+    </w:p>
+    <w:p>
+      <w:r>
+        <w:t xml:space="preserve">This is a Capstone Project Milestone Report document outlining the problem, the data-set and the approach to solve the problem.  </w:t>
+      </w:r>
+      <w:r>
+        <w:t xml:space="preserve">The document will discuss the various approaches and predicts the best classifier for this problem. However, please look at the project </w:t>
+      </w:r>
+      <w:proofErr w:type="spellStart"/>
+      <w:r>
+        <w:t>jupyter</w:t>
+      </w:r>
+      <w:proofErr w:type="spellEnd"/>
+      <w:r>
+        <w:t xml:space="preserve"> notebook for implementation and detailed results or different classifiers.</w:t>
+      </w:r>
+    </w:p>
+    <w:p>
+      <w:pPr>
+        <w:pStyle w:val="Heading1"/>
+      </w:pPr>
+      <w:bookmarkStart w:id="1" w:name="_Toc472974257"/>
+      <w:r>
+        <w:t>Problem to be solved:</w:t>
+      </w:r>
       <w:bookmarkEnd w:id="1"/>
-    </w:p>
-    <w:p>
-      <w:r>
-        <w:t xml:space="preserve">This is a Capstone Project Milestone Report document outlining the problem, the data-set and the approach to solve the problem.  </w:t>
-      </w:r>
-      <w:r>
-        <w:t xml:space="preserve">The document will discuss the various approaches and predicts the best classifier for this problem. However, please look at the project </w:t>
-      </w:r>
-      <w:proofErr w:type="spellStart"/>
-      <w:r>
-        <w:t>jupyter</w:t>
-      </w:r>
-      <w:proofErr w:type="spellEnd"/>
-      <w:r>
-        <w:t xml:space="preserve"> notebook for implementation and detailed results or different classifiers.</w:t>
-      </w:r>
-    </w:p>
-    <w:p>
-      <w:pPr>
-        <w:pStyle w:val="Heading1"/>
-      </w:pPr>
-      <w:bookmarkStart w:id="2" w:name="_Toc472974257"/>
-      <w:r>
-        <w:t>Problem to be solved:</w:t>
-      </w:r>
-      <w:bookmarkEnd w:id="2"/>
     </w:p>
     <w:p>
       <w:r>
@@ -2452,85 +2454,86 @@
       <w:pPr>
         <w:pStyle w:val="Heading1"/>
       </w:pPr>
-      <w:bookmarkStart w:id="3" w:name="_Toc472974258"/>
+      <w:bookmarkStart w:id="2" w:name="_Toc472974258"/>
       <w:r>
         <w:t>Project Client:</w:t>
       </w:r>
-      <w:bookmarkEnd w:id="3"/>
+      <w:bookmarkEnd w:id="2"/>
     </w:p>
     <w:p>
       <w:r>
         <w:t xml:space="preserve">The project is completed </w:t>
       </w:r>
-      <w:proofErr w:type="spellStart"/>
-      <w:r>
-        <w:t>Kaggle</w:t>
-      </w:r>
-      <w:proofErr w:type="spellEnd"/>
-      <w:r>
-        <w:t xml:space="preserve"> competition. There is already a solution available for the project and reward has been awarded to</w:t>
-      </w:r>
-      <w:r>
-        <w:t xml:space="preserve"> the</w:t>
-      </w:r>
-      <w:r>
-        <w:t xml:space="preserve"> winning team.</w:t>
-      </w:r>
-    </w:p>
-    <w:p>
-      <w:r>
-        <w:t>The project client is myself to see if I am able</w:t>
-      </w:r>
-      <w:r>
-        <w:t xml:space="preserve"> to</w:t>
-      </w:r>
-      <w:r>
-        <w:t xml:space="preserve"> apply advanced Machine Learning technologies and Data Science methodologies learned in this workshop to arrive to a solution that would match up to the top teams in the competition. Since the solution is available, there is a certainty to solution that one should arrive. </w:t>
-      </w:r>
-    </w:p>
-    <w:p>
-      <w:r>
-        <w:t>As mentioned before, the main aim here is to apply learning of this course to a real life problem to 1) refine the learnings further 2) demonstrate the learnings  and 3) be read</w:t>
-      </w:r>
-      <w:r>
-        <w:t xml:space="preserve">y to apply the learnings to </w:t>
-      </w:r>
-      <w:r>
-        <w:t>next projects.</w:t>
-      </w:r>
-    </w:p>
-    <w:p>
-      <w:pPr>
-        <w:pStyle w:val="Heading1"/>
-      </w:pPr>
-      <w:bookmarkStart w:id="4" w:name="_Toc472974259"/>
-      <w:r>
-        <w:t>Data Set:</w:t>
-      </w:r>
-      <w:bookmarkEnd w:id="4"/>
-    </w:p>
-    <w:p>
-      <w:r>
-        <w:t xml:space="preserve">The data-set is available </w:t>
-      </w:r>
       <w:hyperlink r:id="rId9" w:history="1">
+        <w:proofErr w:type="spellStart"/>
         <w:r>
           <w:rPr>
             <w:rStyle w:val="Hyperlink"/>
           </w:rPr>
-          <w:t>h</w:t>
+          <w:t>Kaggle</w:t>
         </w:r>
+        <w:proofErr w:type="spellEnd"/>
         <w:r>
           <w:rPr>
             <w:rStyle w:val="Hyperlink"/>
           </w:rPr>
-          <w:t>e</w:t>
+          <w:t xml:space="preserve"> competition</w:t>
         </w:r>
+      </w:hyperlink>
+      <w:bookmarkStart w:id="3" w:name="_GoBack"/>
+      <w:bookmarkEnd w:id="3"/>
+      <w:r>
+        <w:t>. There is already a solution available for the project and reward has been awarded to</w:t>
+      </w:r>
+      <w:r>
+        <w:t xml:space="preserve"> the</w:t>
+      </w:r>
+      <w:r>
+        <w:t xml:space="preserve"> winning team.</w:t>
+      </w:r>
+    </w:p>
+    <w:p>
+      <w:r>
+        <w:t>The project client is myself to see if I am able</w:t>
+      </w:r>
+      <w:r>
+        <w:t xml:space="preserve"> to</w:t>
+      </w:r>
+      <w:r>
+        <w:t xml:space="preserve"> apply advanced Machine Learning technologies and Data Science methodologies learned in this workshop to arrive to a solution that would match up to the top teams in the competition. Since the solution is available, there is a certainty to solution that one should arrive. </w:t>
+      </w:r>
+    </w:p>
+    <w:p>
+      <w:r>
+        <w:t>As mentioned before, the main aim here is to apply learning of this course to a real life problem to 1) refine the learnings further 2) demonstrate the learnings  and 3) be read</w:t>
+      </w:r>
+      <w:r>
+        <w:t xml:space="preserve">y to apply the learnings to </w:t>
+      </w:r>
+      <w:r>
+        <w:t>next projects.</w:t>
+      </w:r>
+    </w:p>
+    <w:p>
+      <w:pPr>
+        <w:pStyle w:val="Heading1"/>
+      </w:pPr>
+      <w:bookmarkStart w:id="4" w:name="_Toc472974259"/>
+      <w:r>
+        <w:t>Data Set:</w:t>
+      </w:r>
+      <w:bookmarkEnd w:id="4"/>
+    </w:p>
+    <w:p>
+      <w:r>
+        <w:t xml:space="preserve">The data-set is available </w:t>
+      </w:r>
+      <w:hyperlink r:id="rId10" w:history="1">
         <w:r>
           <w:rPr>
             <w:rStyle w:val="Hyperlink"/>
           </w:rPr>
-          <w:t>re</w:t>
+          <w:t>here</w:t>
         </w:r>
       </w:hyperlink>
       <w:r>
@@ -2980,7 +2983,7 @@
       <w:r>
         <w:t xml:space="preserve">Please visit </w:t>
       </w:r>
-      <w:hyperlink r:id="rId10" w:history="1">
+      <w:hyperlink r:id="rId11" w:history="1">
         <w:r>
           <w:rPr>
             <w:rStyle w:val="Hyperlink"/>
@@ -3846,7 +3849,7 @@
       <w:r>
         <w:t xml:space="preserve">As described in </w:t>
       </w:r>
-      <w:hyperlink r:id="rId11" w:history="1">
+      <w:hyperlink r:id="rId12" w:history="1">
         <w:r>
           <w:rPr>
             <w:rStyle w:val="Hyperlink"/>
@@ -4724,15 +4727,6 @@
   </w:abstractNum>
   <w:num w:numId="1">
     <w:abstractNumId w:val="1"/>
-    <w:lvlOverride w:ilvl="0"/>
-    <w:lvlOverride w:ilvl="1"/>
-    <w:lvlOverride w:ilvl="2"/>
-    <w:lvlOverride w:ilvl="3"/>
-    <w:lvlOverride w:ilvl="4"/>
-    <w:lvlOverride w:ilvl="5"/>
-    <w:lvlOverride w:ilvl="6"/>
-    <w:lvlOverride w:ilvl="7"/>
-    <w:lvlOverride w:ilvl="8"/>
   </w:num>
   <w:num w:numId="2">
     <w:abstractNumId w:val="1"/>
@@ -5763,7 +5757,7 @@
 </file>
 
 <file path=customXml/itemProps2.xml><?xml version="1.0" encoding="utf-8"?>
-<ds:datastoreItem xmlns:ds="http://schemas.openxmlformats.org/officeDocument/2006/customXml" ds:itemID="{AD646F8C-AB22-4B49-B051-3A2087805C18}">
+<ds:datastoreItem xmlns:ds="http://schemas.openxmlformats.org/officeDocument/2006/customXml" ds:itemID="{2D930BFA-EE51-4E13-BC57-F249F8FFF7B3}">
   <ds:schemaRefs>
     <ds:schemaRef ds:uri="http://schemas.openxmlformats.org/officeDocument/2006/bibliography"/>
   </ds:schemaRefs>

</xml_diff>